<commit_message>
move to main folder
</commit_message>
<xml_diff>
--- a/data/template - Mediacao.docx
+++ b/data/template - Mediacao.docx
@@ -140,25 +140,49 @@
         <w:t>,</w:t>
       </w:r>
       <w:r>
-        <w:t xml:space="preserve"> sociedade comercial por quotas, com sede social na </w:t>
-      </w:r>
-      <w:r>
-        <w:t xml:space="preserve"> </w:t>
-      </w:r>
-      <w:r>
-        <w:t xml:space="preserve">Rua de São Pedro lote 9 2b, Portimão, com o Capital Social de 2500,00 </w:t>
-      </w:r>
-      <w:r>
-        <w:t xml:space="preserve"> </w:t>
-      </w:r>
-      <w:r>
-        <w:t xml:space="preserve">Euros, e com o NIPC n.º 517 793 806, matriculada na Conservatória do Comercial de </w:t>
-      </w:r>
-      <w:r>
-        <w:t xml:space="preserve"> </w:t>
-      </w:r>
-      <w:r>
-        <w:t>Ílhavo, sob o n.º 517 793 806, detentora da Licença AMI n.º 24625 emitida pelo Instituto dos Mercados Públicos, do Imobiliário e da Construção I.P. (IMPIC, I.P.), adiante designada </w:t>
+        <w:t xml:space="preserve"> sociedade comercial por quotas, com sede social </w:t>
+      </w:r>
+      <w:proofErr w:type="gramStart"/>
+      <w:r>
+        <w:t xml:space="preserve">na </w:t>
+      </w:r>
+      <w:r>
+        <w:t xml:space="preserve"> </w:t>
+      </w:r>
+      <w:r>
+        <w:t>Rua</w:t>
+      </w:r>
+      <w:proofErr w:type="gramEnd"/>
+      <w:r>
+        <w:t xml:space="preserve"> de São Pedro lote 9 2b, Portimão, com o Capital Social de 2500,</w:t>
+      </w:r>
+      <w:proofErr w:type="gramStart"/>
+      <w:r>
+        <w:t xml:space="preserve">00 </w:t>
+      </w:r>
+      <w:r>
+        <w:t xml:space="preserve"> </w:t>
+      </w:r>
+      <w:r>
+        <w:t>Euros</w:t>
+      </w:r>
+      <w:proofErr w:type="gramEnd"/>
+      <w:r>
+        <w:t xml:space="preserve">, e com o NIPC n.º 517 793 806, matriculada na Conservatória do Comercial </w:t>
+      </w:r>
+      <w:proofErr w:type="gramStart"/>
+      <w:r>
+        <w:t xml:space="preserve">de </w:t>
+      </w:r>
+      <w:r>
+        <w:t xml:space="preserve"> </w:t>
+      </w:r>
+      <w:r>
+        <w:t>Ílhavo</w:t>
+      </w:r>
+      <w:proofErr w:type="gramEnd"/>
+      <w:r>
+        <w:t>, sob o n.º 517 793 806, detentora da Licença AMI n.º 24625 emitida pelo Instituto dos Mercados Públicos, do Imobiliário e da Construção I.P. (IMPIC, I.P.), adiante designada </w:t>
       </w:r>
       <w:r>
         <w:t>como mediadora</w:t>
@@ -326,7 +350,10 @@
         <w:t>morada</w:t>
       </w:r>
       <w:r>
-        <w:t>_cliente</w:t>
+        <w:t>_c</w:t>
+      </w:r>
+      <w:r>
+        <w:t>liente</w:t>
       </w:r>
       <w:proofErr w:type="spellEnd"/>
       <w:r>
@@ -432,10 +459,7 @@
         <w:t>{{</w:t>
       </w:r>
       <w:r>
-        <w:t>fiscal</w:t>
-      </w:r>
-      <w:r>
-        <w:t>clinte</w:t>
+        <w:t>NIFCliente</w:t>
       </w:r>
       <w:r>
         <w:t>1</w:t>
@@ -456,10 +480,10 @@
         <w:t>{{</w:t>
       </w:r>
       <w:r>
-        <w:t>fiscal</w:t>
-      </w:r>
-      <w:r>
-        <w:t>cliente</w:t>
+        <w:t>NIFC</w:t>
+      </w:r>
+      <w:r>
+        <w:t>liente</w:t>
       </w:r>
       <w:r>
         <w:t>2</w:t>
@@ -773,7 +797,13 @@
       </w:r>
       <w:proofErr w:type="spellStart"/>
       <w:r>
-        <w:t>registona</w:t>
+        <w:t>regist</w:t>
+      </w:r>
+      <w:r>
+        <w:t>ado</w:t>
+      </w:r>
+      <w:r>
+        <w:t>na</w:t>
       </w:r>
       <w:r>
         <w:t>conservatoria</w:t>
@@ -793,7 +823,19 @@
       </w:r>
       <w:proofErr w:type="spellStart"/>
       <w:r>
-        <w:t>nregistoconservertora</w:t>
+        <w:t>n</w:t>
+      </w:r>
+      <w:r>
+        <w:t>umero</w:t>
+      </w:r>
+      <w:r>
+        <w:t>registoconservertor</w:t>
+      </w:r>
+      <w:r>
+        <w:t>i</w:t>
+      </w:r>
+      <w:r>
+        <w:t>a</w:t>
       </w:r>
       <w:proofErr w:type="spellEnd"/>
       <w:r>
@@ -1984,10 +2026,7 @@
         <w:t>{{</w:t>
       </w:r>
       <w:r>
-        <w:t>d</w:t>
-      </w:r>
-      <w:r>
-        <w:t>ia</w:t>
+        <w:t>dia</w:t>
       </w:r>
       <w:r>
         <w:t>}}</w:t>
@@ -2089,15 +2128,12 @@
       </w:r>
       <w:proofErr w:type="gramStart"/>
       <w:r>
-        <w:t>CONTRATANTE(</w:t>
+        <w:t>CONTRATANTE(S</w:t>
+      </w:r>
+      <w:r>
+        <w:t xml:space="preserve"> )</w:t>
       </w:r>
       <w:proofErr w:type="gramEnd"/>
-      <w:r>
-        <w:t>S</w:t>
-      </w:r>
-      <w:r>
-        <w:t xml:space="preserve"> )</w:t>
-      </w:r>
     </w:p>
     <w:p>
       <w:pPr>

</xml_diff>